<commit_message>
trochu v tom delam bordel
proste to neumim delat poredne tak tet delam tenhle bordel commit bych mel vse na gitu a budu se snazit to dal delat poradne
</commit_message>
<xml_diff>
--- a/konkurence.docx
+++ b/konkurence.docx
@@ -1,135 +1,13 @@
 
 <file path=word/document.xml><?xml version="1.0" encoding="utf-8"?>
-<w:document xmlns:wpc="http://schemas.microsoft.com/office/word/2010/wordprocessingCanvas" xmlns:cx="http://schemas.microsoft.com/office/drawing/2014/chartex" xmlns:mc="http://schemas.openxmlformats.org/markup-compatibility/2006" xmlns:o="urn:schemas-microsoft-com:office:office" xmlns:r="http://schemas.openxmlformats.org/officeDocument/2006/relationships" xmlns:m="http://schemas.openxmlformats.org/officeDocument/2006/math" xmlns:v="urn:schemas-microsoft-com:vml" xmlns:wp14="http://schemas.microsoft.com/office/word/2010/wordprocessingDrawing" xmlns:wp="http://schemas.openxmlformats.org/drawingml/2006/wordprocessingDrawing" xmlns:w10="urn:schemas-microsoft-com:office:word" xmlns:w="http://schemas.openxmlformats.org/wordprocessingml/2006/main" xmlns:w14="http://schemas.microsoft.com/office/word/2010/wordml" xmlns:w15="http://schemas.microsoft.com/office/word/2012/wordml" xmlns:w16se="http://schemas.microsoft.com/office/word/2015/wordml/symex" xmlns:wpg="http://schemas.microsoft.com/office/word/2010/wordprocessingGroup" xmlns:wpi="http://schemas.microsoft.com/office/word/2010/wordprocessingInk" xmlns:wne="http://schemas.microsoft.com/office/word/2006/wordml" xmlns:wps="http://schemas.microsoft.com/office/word/2010/wordprocessingShape" mc:Ignorable="w14 w15 w16se wp14">
+<w:document xmlns:wpc="http://schemas.microsoft.com/office/word/2010/wordprocessingCanvas" xmlns:cx="http://schemas.microsoft.com/office/drawing/2014/chartex" xmlns:cx1="http://schemas.microsoft.com/office/drawing/2015/9/8/chartex" xmlns:cx2="http://schemas.microsoft.com/office/drawing/2015/10/21/chartex" xmlns:cx3="http://schemas.microsoft.com/office/drawing/2016/5/9/chartex" xmlns:cx4="http://schemas.microsoft.com/office/drawing/2016/5/10/chartex" xmlns:cx5="http://schemas.microsoft.com/office/drawing/2016/5/11/chartex" xmlns:cx6="http://schemas.microsoft.com/office/drawing/2016/5/12/chartex" xmlns:cx7="http://schemas.microsoft.com/office/drawing/2016/5/13/chartex" xmlns:cx8="http://schemas.microsoft.com/office/drawing/2016/5/14/chartex" xmlns:mc="http://schemas.openxmlformats.org/markup-compatibility/2006" xmlns:aink="http://schemas.microsoft.com/office/drawing/2016/ink" xmlns:am3d="http://schemas.microsoft.com/office/drawing/2017/model3d" xmlns:o="urn:schemas-microsoft-com:office:office" xmlns:r="http://schemas.openxmlformats.org/officeDocument/2006/relationships" xmlns:m="http://schemas.openxmlformats.org/officeDocument/2006/math" xmlns:v="urn:schemas-microsoft-com:vml" xmlns:wp14="http://schemas.microsoft.com/office/word/2010/wordprocessingDrawing" xmlns:wp="http://schemas.openxmlformats.org/drawingml/2006/wordprocessingDrawing" xmlns:w10="urn:schemas-microsoft-com:office:word" xmlns:w="http://schemas.openxmlformats.org/wordprocessingml/2006/main" xmlns:w14="http://schemas.microsoft.com/office/word/2010/wordml" xmlns:w15="http://schemas.microsoft.com/office/word/2012/wordml" xmlns:w16cid="http://schemas.microsoft.com/office/word/2016/wordml/cid" xmlns:w16se="http://schemas.microsoft.com/office/word/2015/wordml/symex" xmlns:wpg="http://schemas.microsoft.com/office/word/2010/wordprocessingGroup" xmlns:wpi="http://schemas.microsoft.com/office/word/2010/wordprocessingInk" xmlns:wne="http://schemas.microsoft.com/office/word/2006/wordml" xmlns:wps="http://schemas.microsoft.com/office/word/2010/wordprocessingShape" mc:Ignorable="w14 w15 w16se w16cid wp14">
   <w:body>
     <w:p>
       <w:pPr>
         <w:pStyle w:val="Nadpis2"/>
       </w:pPr>
       <w:r>
-        <w:t>ALBI ROBOT</w:t>
-      </w:r>
-    </w:p>
-    <w:p>
-      <w:pPr>
-        <w:pStyle w:val="Odstavecseseznamem"/>
-        <w:numPr>
-          <w:ilvl w:val="0"/>
-          <w:numId w:val="1"/>
-        </w:numPr>
-      </w:pPr>
-      <w:r>
-        <w:t>Bez možností</w:t>
-      </w:r>
-    </w:p>
-    <w:p>
-      <w:pPr>
-        <w:pStyle w:val="Odstavecseseznamem"/>
-        <w:numPr>
-          <w:ilvl w:val="0"/>
-          <w:numId w:val="1"/>
-        </w:numPr>
-      </w:pPr>
-      <w:r>
-        <w:t>Drahé</w:t>
-      </w:r>
-    </w:p>
-    <w:p>
-      <w:pPr>
-        <w:pStyle w:val="Odstavecseseznamem"/>
-        <w:numPr>
-          <w:ilvl w:val="0"/>
-          <w:numId w:val="1"/>
-        </w:numPr>
-      </w:pPr>
-      <w:hyperlink r:id="rId5" w:anchor="tabs-description" w:history="1">
-        <w:r>
-          <w:rPr>
-            <w:rStyle w:val="Hypertextovodkaz"/>
-          </w:rPr>
-          <w:t>https://www.hrackarna.cz/albi-robot-ALBI0220.html?gclid=Cj0KCQjwrMHsBRCIARIsAFgSeI2WW95pYrs3nNjRFjkcD4gDAIUlBUYD3tTnoA6c6Me05JS8ydtWBhAaAv-SEALw_wcB#tabs-description</w:t>
-        </w:r>
-      </w:hyperlink>
-    </w:p>
-    <w:p>
-      <w:pPr>
-        <w:pStyle w:val="Nadpis2"/>
-      </w:pPr>
-      <w:r>
-        <w:t>BOTLEY ROBOT</w:t>
-      </w:r>
-    </w:p>
-    <w:p>
-      <w:pPr>
-        <w:pStyle w:val="Odstavecseseznamem"/>
-        <w:numPr>
-          <w:ilvl w:val="0"/>
-          <w:numId w:val="2"/>
-        </w:numPr>
-      </w:pPr>
-      <w:r>
-        <w:t>Vetší možnosti ale furt nevelké</w:t>
-      </w:r>
-    </w:p>
-    <w:p>
-      <w:pPr>
-        <w:pStyle w:val="Odstavecseseznamem"/>
-        <w:numPr>
-          <w:ilvl w:val="0"/>
-          <w:numId w:val="2"/>
-        </w:numPr>
-      </w:pPr>
-      <w:r>
-        <w:t>Ještě dražší</w:t>
-      </w:r>
-    </w:p>
-    <w:p>
-      <w:pPr>
-        <w:pStyle w:val="Odstavecseseznamem"/>
-        <w:numPr>
-          <w:ilvl w:val="0"/>
-          <w:numId w:val="2"/>
-        </w:numPr>
-      </w:pPr>
-      <w:hyperlink r:id="rId6" w:history="1">
-        <w:r>
-          <w:rPr>
-            <w:rStyle w:val="Hypertextovodkaz"/>
-          </w:rPr>
-          <w:t>https://eshop.albi.cz/botley-robot/</w:t>
-        </w:r>
-      </w:hyperlink>
-    </w:p>
-    <w:p>
-      <w:pPr>
-        <w:pStyle w:val="Nadpis2"/>
-      </w:pPr>
-      <w:r>
         <w:t>MAKEBLOCK</w:t>
-      </w:r>
-    </w:p>
-    <w:p>
-      <w:pPr>
-        <w:pStyle w:val="Odstavecseseznamem"/>
-        <w:numPr>
-          <w:ilvl w:val="0"/>
-          <w:numId w:val="4"/>
-        </w:numPr>
-      </w:pPr>
-      <w:r>
-        <w:t>Už normální procesor</w:t>
-      </w:r>
-    </w:p>
-    <w:p>
-      <w:pPr>
-        <w:pStyle w:val="Odstavecseseznamem"/>
-        <w:numPr>
-          <w:ilvl w:val="0"/>
-          <w:numId w:val="4"/>
-        </w:numPr>
-      </w:pPr>
-      <w:r>
-        <w:t>Cca o řád dražší než bych postavil sám</w:t>
       </w:r>
     </w:p>
     <w:p>
@@ -139,8 +17,13 @@
           <w:ilvl w:val="0"/>
           <w:numId w:val="3"/>
         </w:numPr>
-      </w:pPr>
-      <w:hyperlink r:id="rId7" w:history="1">
+        <w:rPr>
+          <w:rStyle w:val="Hypertextovodkaz"/>
+          <w:color w:val="auto"/>
+          <w:u w:val="none"/>
+        </w:rPr>
+      </w:pPr>
+      <w:hyperlink r:id="rId5" w:history="1">
         <w:r>
           <w:rPr>
             <w:rStyle w:val="Hypertextovodkaz"/>
@@ -151,10 +34,10 @@
     </w:p>
     <w:p>
       <w:pPr>
-        <w:pStyle w:val="Nadpis2"/>
-      </w:pPr>
-      <w:r>
-        <w:t>OZOBOT</w:t>
+        <w:pStyle w:val="Nadpis3"/>
+      </w:pPr>
+      <w:r>
+        <w:t>nevýhody</w:t>
       </w:r>
     </w:p>
     <w:p>
@@ -166,7 +49,24 @@
         </w:numPr>
       </w:pPr>
       <w:r>
-        <w:t>Vážný konkurent</w:t>
+        <w:t>Cena – běžně se prodává za 4500 a</w:t>
+      </w:r>
+      <w:r>
+        <w:t xml:space="preserve"> to</w:t>
+      </w:r>
+      <w:r>
+        <w:t xml:space="preserve"> </w:t>
+      </w:r>
+      <w:r>
+        <w:t xml:space="preserve">je </w:t>
+      </w:r>
+      <w:proofErr w:type="spellStart"/>
+      <w:r>
+        <w:t>postvení</w:t>
+      </w:r>
+      <w:proofErr w:type="spellEnd"/>
+      <w:r>
+        <w:t xml:space="preserve"> jen na ATmeze328</w:t>
       </w:r>
     </w:p>
     <w:p>
@@ -178,8 +78,15 @@
         </w:numPr>
       </w:pPr>
       <w:r>
-        <w:t>Je už hotový a nedá se jednoduše upravovat</w:t>
-      </w:r>
+        <w:t xml:space="preserve">Nemá Wi-Fi jen možné rozšíření na </w:t>
+      </w:r>
+      <w:proofErr w:type="spellStart"/>
+      <w:r>
+        <w:t>blothooth</w:t>
+      </w:r>
+      <w:bookmarkStart w:id="0" w:name="_GoBack"/>
+      <w:bookmarkEnd w:id="0"/>
+      <w:proofErr w:type="spellEnd"/>
     </w:p>
     <w:p>
       <w:pPr>
@@ -190,7 +97,59 @@
         </w:numPr>
       </w:pPr>
       <w:r>
-        <w:t>Opět poměrně drahý</w:t>
+        <w:t>Ne moc univerzální konektory (stejné jako na legu [alespoň myslím])</w:t>
+      </w:r>
+    </w:p>
+    <w:p>
+      <w:pPr>
+        <w:pStyle w:val="Nadpis3"/>
+      </w:pPr>
+      <w:r>
+        <w:t>Výhody</w:t>
+      </w:r>
+    </w:p>
+    <w:p>
+      <w:pPr>
+        <w:pStyle w:val="Odstavecseseznamem"/>
+        <w:numPr>
+          <w:ilvl w:val="0"/>
+          <w:numId w:val="9"/>
+        </w:numPr>
+      </w:pPr>
+      <w:r>
+        <w:t>Už je to hotové</w:t>
+      </w:r>
+    </w:p>
+    <w:p>
+      <w:pPr>
+        <w:pStyle w:val="Odstavecseseznamem"/>
+        <w:numPr>
+          <w:ilvl w:val="0"/>
+          <w:numId w:val="9"/>
+        </w:numPr>
+      </w:pPr>
+      <w:r>
+        <w:t xml:space="preserve">Poměrně hodně různých desek s různým počtem </w:t>
+      </w:r>
+      <w:r>
+        <w:t>konektoru</w:t>
+      </w:r>
+    </w:p>
+    <w:p>
+      <w:pPr>
+        <w:pStyle w:val="Odstavecseseznamem"/>
+        <w:numPr>
+          <w:ilvl w:val="0"/>
+          <w:numId w:val="9"/>
+        </w:numPr>
+      </w:pPr>
+    </w:p>
+    <w:p>
+      <w:pPr>
+        <w:pStyle w:val="Nadpis2"/>
+      </w:pPr>
+      <w:r>
+        <w:t>OZOBOT</w:t>
       </w:r>
     </w:p>
     <w:p>
@@ -201,7 +160,43 @@
           <w:numId w:val="3"/>
         </w:numPr>
       </w:pPr>
-      <w:hyperlink r:id="rId8" w:history="1">
+      <w:r>
+        <w:t>Vážný konkurent</w:t>
+      </w:r>
+    </w:p>
+    <w:p>
+      <w:pPr>
+        <w:pStyle w:val="Odstavecseseznamem"/>
+        <w:numPr>
+          <w:ilvl w:val="0"/>
+          <w:numId w:val="3"/>
+        </w:numPr>
+      </w:pPr>
+      <w:r>
+        <w:t>Je už hotový a nedá se jednoduše upravovat</w:t>
+      </w:r>
+    </w:p>
+    <w:p>
+      <w:pPr>
+        <w:pStyle w:val="Odstavecseseznamem"/>
+        <w:numPr>
+          <w:ilvl w:val="0"/>
+          <w:numId w:val="3"/>
+        </w:numPr>
+      </w:pPr>
+      <w:r>
+        <w:t>Opět poměrně drahý</w:t>
+      </w:r>
+    </w:p>
+    <w:p>
+      <w:pPr>
+        <w:pStyle w:val="Odstavecseseznamem"/>
+        <w:numPr>
+          <w:ilvl w:val="0"/>
+          <w:numId w:val="3"/>
+        </w:numPr>
+      </w:pPr>
+      <w:hyperlink r:id="rId6" w:history="1">
         <w:r>
           <w:rPr>
             <w:rStyle w:val="Hypertextovodkaz"/>
@@ -218,7 +213,7 @@
           <w:numId w:val="3"/>
         </w:numPr>
       </w:pPr>
-      <w:hyperlink r:id="rId9" w:history="1">
+      <w:hyperlink r:id="rId7" w:history="1">
         <w:r>
           <w:rPr>
             <w:rStyle w:val="Hypertextovodkaz"/>
@@ -277,7 +272,7 @@
           <w:numId w:val="6"/>
         </w:numPr>
       </w:pPr>
-      <w:hyperlink r:id="rId10" w:history="1">
+      <w:hyperlink r:id="rId8" w:history="1">
         <w:r>
           <w:rPr>
             <w:rStyle w:val="Hypertextovodkaz"/>
@@ -326,7 +321,7 @@
           <w:numId w:val="7"/>
         </w:numPr>
       </w:pPr>
-      <w:hyperlink r:id="rId11" w:history="1">
+      <w:hyperlink r:id="rId9" w:history="1">
         <w:r>
           <w:rPr>
             <w:rStyle w:val="Hypertextovodkaz"/>
@@ -404,8 +399,6 @@
       <w:r>
         <w:t>Pořád drahé</w:t>
       </w:r>
-      <w:bookmarkStart w:id="0" w:name="_GoBack"/>
-      <w:bookmarkEnd w:id="0"/>
     </w:p>
     <w:sectPr>
       <w:pgSz w:w="11906" w:h="16838"/>
@@ -418,7 +411,7 @@
 </file>
 
 <file path=word/numbering.xml><?xml version="1.0" encoding="utf-8"?>
-<w:numbering xmlns:wpc="http://schemas.microsoft.com/office/word/2010/wordprocessingCanvas" xmlns:cx="http://schemas.microsoft.com/office/drawing/2014/chartex" xmlns:mc="http://schemas.openxmlformats.org/markup-compatibility/2006" xmlns:o="urn:schemas-microsoft-com:office:office" xmlns:r="http://schemas.openxmlformats.org/officeDocument/2006/relationships" xmlns:m="http://schemas.openxmlformats.org/officeDocument/2006/math" xmlns:v="urn:schemas-microsoft-com:vml" xmlns:wp14="http://schemas.microsoft.com/office/word/2010/wordprocessingDrawing" xmlns:wp="http://schemas.openxmlformats.org/drawingml/2006/wordprocessingDrawing" xmlns:w10="urn:schemas-microsoft-com:office:word" xmlns:w="http://schemas.openxmlformats.org/wordprocessingml/2006/main" xmlns:w14="http://schemas.microsoft.com/office/word/2010/wordml" xmlns:w15="http://schemas.microsoft.com/office/word/2012/wordml" xmlns:w16se="http://schemas.microsoft.com/office/word/2015/wordml/symex" xmlns:wpg="http://schemas.microsoft.com/office/word/2010/wordprocessingGroup" xmlns:wpi="http://schemas.microsoft.com/office/word/2010/wordprocessingInk" xmlns:wne="http://schemas.microsoft.com/office/word/2006/wordml" xmlns:wps="http://schemas.microsoft.com/office/word/2010/wordprocessingShape" mc:Ignorable="w14 w15 w16se wp14">
+<w:numbering xmlns:wpc="http://schemas.microsoft.com/office/word/2010/wordprocessingCanvas" xmlns:cx="http://schemas.microsoft.com/office/drawing/2014/chartex" xmlns:cx1="http://schemas.microsoft.com/office/drawing/2015/9/8/chartex" xmlns:cx2="http://schemas.microsoft.com/office/drawing/2015/10/21/chartex" xmlns:cx3="http://schemas.microsoft.com/office/drawing/2016/5/9/chartex" xmlns:cx4="http://schemas.microsoft.com/office/drawing/2016/5/10/chartex" xmlns:cx5="http://schemas.microsoft.com/office/drawing/2016/5/11/chartex" xmlns:cx6="http://schemas.microsoft.com/office/drawing/2016/5/12/chartex" xmlns:cx7="http://schemas.microsoft.com/office/drawing/2016/5/13/chartex" xmlns:cx8="http://schemas.microsoft.com/office/drawing/2016/5/14/chartex" xmlns:mc="http://schemas.openxmlformats.org/markup-compatibility/2006" xmlns:aink="http://schemas.microsoft.com/office/drawing/2016/ink" xmlns:am3d="http://schemas.microsoft.com/office/drawing/2017/model3d" xmlns:o="urn:schemas-microsoft-com:office:office" xmlns:r="http://schemas.openxmlformats.org/officeDocument/2006/relationships" xmlns:m="http://schemas.openxmlformats.org/officeDocument/2006/math" xmlns:v="urn:schemas-microsoft-com:vml" xmlns:wp14="http://schemas.microsoft.com/office/word/2010/wordprocessingDrawing" xmlns:wp="http://schemas.openxmlformats.org/drawingml/2006/wordprocessingDrawing" xmlns:w10="urn:schemas-microsoft-com:office:word" xmlns:w="http://schemas.openxmlformats.org/wordprocessingml/2006/main" xmlns:w14="http://schemas.microsoft.com/office/word/2010/wordml" xmlns:w15="http://schemas.microsoft.com/office/word/2012/wordml" xmlns:w16cid="http://schemas.microsoft.com/office/word/2016/wordml/cid" xmlns:w16se="http://schemas.microsoft.com/office/word/2015/wordml/symex" xmlns:wpg="http://schemas.microsoft.com/office/word/2010/wordprocessingGroup" xmlns:wpi="http://schemas.microsoft.com/office/word/2010/wordprocessingInk" xmlns:wne="http://schemas.microsoft.com/office/word/2006/wordml" xmlns:wps="http://schemas.microsoft.com/office/word/2010/wordprocessingShape" mc:Ignorable="w14 w15 w16se w16cid wp14">
   <w:abstractNum w:abstractNumId="0" w15:restartNumberingAfterBreak="0">
     <w:nsid w:val="0EDD6885"/>
     <w:multiLevelType w:val="hybridMultilevel"/>
@@ -987,7 +980,7 @@
   <w:abstractNum w:abstractNumId="5" w15:restartNumberingAfterBreak="0">
     <w:nsid w:val="5AA93D6C"/>
     <w:multiLevelType w:val="hybridMultilevel"/>
-    <w:tmpl w:val="749AA314"/>
+    <w:tmpl w:val="33A25722"/>
     <w:lvl w:ilvl="0" w:tplc="04050001">
       <w:start w:val="1"/>
       <w:numFmt w:val="bullet"/>
@@ -1214,6 +1207,119 @@
     <w:nsid w:val="73596CC6"/>
     <w:multiLevelType w:val="hybridMultilevel"/>
     <w:tmpl w:val="81483AC4"/>
+    <w:lvl w:ilvl="0" w:tplc="04050001">
+      <w:start w:val="1"/>
+      <w:numFmt w:val="bullet"/>
+      <w:lvlText w:val=""/>
+      <w:lvlJc w:val="left"/>
+      <w:pPr>
+        <w:ind w:left="720" w:hanging="360"/>
+      </w:pPr>
+      <w:rPr>
+        <w:rFonts w:ascii="Symbol" w:hAnsi="Symbol" w:hint="default"/>
+      </w:rPr>
+    </w:lvl>
+    <w:lvl w:ilvl="1" w:tplc="04050003" w:tentative="1">
+      <w:start w:val="1"/>
+      <w:numFmt w:val="bullet"/>
+      <w:lvlText w:val="o"/>
+      <w:lvlJc w:val="left"/>
+      <w:pPr>
+        <w:ind w:left="1440" w:hanging="360"/>
+      </w:pPr>
+      <w:rPr>
+        <w:rFonts w:ascii="Courier New" w:hAnsi="Courier New" w:cs="Courier New" w:hint="default"/>
+      </w:rPr>
+    </w:lvl>
+    <w:lvl w:ilvl="2" w:tplc="04050005" w:tentative="1">
+      <w:start w:val="1"/>
+      <w:numFmt w:val="bullet"/>
+      <w:lvlText w:val=""/>
+      <w:lvlJc w:val="left"/>
+      <w:pPr>
+        <w:ind w:left="2160" w:hanging="360"/>
+      </w:pPr>
+      <w:rPr>
+        <w:rFonts w:ascii="Wingdings" w:hAnsi="Wingdings" w:hint="default"/>
+      </w:rPr>
+    </w:lvl>
+    <w:lvl w:ilvl="3" w:tplc="04050001" w:tentative="1">
+      <w:start w:val="1"/>
+      <w:numFmt w:val="bullet"/>
+      <w:lvlText w:val=""/>
+      <w:lvlJc w:val="left"/>
+      <w:pPr>
+        <w:ind w:left="2880" w:hanging="360"/>
+      </w:pPr>
+      <w:rPr>
+        <w:rFonts w:ascii="Symbol" w:hAnsi="Symbol" w:hint="default"/>
+      </w:rPr>
+    </w:lvl>
+    <w:lvl w:ilvl="4" w:tplc="04050003" w:tentative="1">
+      <w:start w:val="1"/>
+      <w:numFmt w:val="bullet"/>
+      <w:lvlText w:val="o"/>
+      <w:lvlJc w:val="left"/>
+      <w:pPr>
+        <w:ind w:left="3600" w:hanging="360"/>
+      </w:pPr>
+      <w:rPr>
+        <w:rFonts w:ascii="Courier New" w:hAnsi="Courier New" w:cs="Courier New" w:hint="default"/>
+      </w:rPr>
+    </w:lvl>
+    <w:lvl w:ilvl="5" w:tplc="04050005" w:tentative="1">
+      <w:start w:val="1"/>
+      <w:numFmt w:val="bullet"/>
+      <w:lvlText w:val=""/>
+      <w:lvlJc w:val="left"/>
+      <w:pPr>
+        <w:ind w:left="4320" w:hanging="360"/>
+      </w:pPr>
+      <w:rPr>
+        <w:rFonts w:ascii="Wingdings" w:hAnsi="Wingdings" w:hint="default"/>
+      </w:rPr>
+    </w:lvl>
+    <w:lvl w:ilvl="6" w:tplc="04050001" w:tentative="1">
+      <w:start w:val="1"/>
+      <w:numFmt w:val="bullet"/>
+      <w:lvlText w:val=""/>
+      <w:lvlJc w:val="left"/>
+      <w:pPr>
+        <w:ind w:left="5040" w:hanging="360"/>
+      </w:pPr>
+      <w:rPr>
+        <w:rFonts w:ascii="Symbol" w:hAnsi="Symbol" w:hint="default"/>
+      </w:rPr>
+    </w:lvl>
+    <w:lvl w:ilvl="7" w:tplc="04050003" w:tentative="1">
+      <w:start w:val="1"/>
+      <w:numFmt w:val="bullet"/>
+      <w:lvlText w:val="o"/>
+      <w:lvlJc w:val="left"/>
+      <w:pPr>
+        <w:ind w:left="5760" w:hanging="360"/>
+      </w:pPr>
+      <w:rPr>
+        <w:rFonts w:ascii="Courier New" w:hAnsi="Courier New" w:cs="Courier New" w:hint="default"/>
+      </w:rPr>
+    </w:lvl>
+    <w:lvl w:ilvl="8" w:tplc="04050005" w:tentative="1">
+      <w:start w:val="1"/>
+      <w:numFmt w:val="bullet"/>
+      <w:lvlText w:val=""/>
+      <w:lvlJc w:val="left"/>
+      <w:pPr>
+        <w:ind w:left="6480" w:hanging="360"/>
+      </w:pPr>
+      <w:rPr>
+        <w:rFonts w:ascii="Wingdings" w:hAnsi="Wingdings" w:hint="default"/>
+      </w:rPr>
+    </w:lvl>
+  </w:abstractNum>
+  <w:abstractNum w:abstractNumId="8" w15:restartNumberingAfterBreak="0">
+    <w:nsid w:val="78121105"/>
+    <w:multiLevelType w:val="hybridMultilevel"/>
+    <w:tmpl w:val="5C1AE012"/>
     <w:lvl w:ilvl="0" w:tplc="04050001">
       <w:start w:val="1"/>
       <w:numFmt w:val="bullet"/>
@@ -1347,11 +1453,14 @@
   <w:num w:numId="8">
     <w:abstractNumId w:val="7"/>
   </w:num>
+  <w:num w:numId="9">
+    <w:abstractNumId w:val="8"/>
+  </w:num>
 </w:numbering>
 </file>
 
 <file path=word/styles.xml><?xml version="1.0" encoding="utf-8"?>
-<w:styles xmlns:mc="http://schemas.openxmlformats.org/markup-compatibility/2006" xmlns:r="http://schemas.openxmlformats.org/officeDocument/2006/relationships" xmlns:w="http://schemas.openxmlformats.org/wordprocessingml/2006/main" xmlns:w14="http://schemas.microsoft.com/office/word/2010/wordml" xmlns:w15="http://schemas.microsoft.com/office/word/2012/wordml" xmlns:w16se="http://schemas.microsoft.com/office/word/2015/wordml/symex" mc:Ignorable="w14 w15 w16se">
+<w:styles xmlns:mc="http://schemas.openxmlformats.org/markup-compatibility/2006" xmlns:r="http://schemas.openxmlformats.org/officeDocument/2006/relationships" xmlns:w="http://schemas.openxmlformats.org/wordprocessingml/2006/main" xmlns:w14="http://schemas.microsoft.com/office/word/2010/wordml" xmlns:w15="http://schemas.microsoft.com/office/word/2012/wordml" xmlns:w16cid="http://schemas.microsoft.com/office/word/2016/wordml/cid" xmlns:w16se="http://schemas.microsoft.com/office/word/2015/wordml/symex" mc:Ignorable="w14 w15 w16se w16cid">
   <w:docDefaults>
     <w:rPrDefault>
       <w:rPr>
@@ -1367,7 +1476,7 @@
       </w:pPr>
     </w:pPrDefault>
   </w:docDefaults>
-  <w:latentStyles w:defLockedState="0" w:defUIPriority="99" w:defSemiHidden="0" w:defUnhideWhenUsed="0" w:defQFormat="0" w:count="371">
+  <w:latentStyles w:defLockedState="0" w:defUIPriority="99" w:defSemiHidden="0" w:defUnhideWhenUsed="0" w:defQFormat="0" w:count="376">
     <w:lsdException w:name="Normal" w:uiPriority="0" w:qFormat="1"/>
     <w:lsdException w:name="heading 1" w:uiPriority="9" w:qFormat="1"/>
     <w:lsdException w:name="heading 2" w:semiHidden="1" w:uiPriority="9" w:unhideWhenUsed="1" w:qFormat="1"/>
@@ -1473,7 +1582,6 @@
     <w:lsdException w:name="HTML Sample" w:semiHidden="1" w:unhideWhenUsed="1"/>
     <w:lsdException w:name="HTML Typewriter" w:semiHidden="1" w:unhideWhenUsed="1"/>
     <w:lsdException w:name="HTML Variable" w:semiHidden="1" w:unhideWhenUsed="1"/>
-    <w:lsdException w:name="Normal Table" w:semiHidden="1" w:unhideWhenUsed="1"/>
     <w:lsdException w:name="annotation subject" w:semiHidden="1" w:unhideWhenUsed="1"/>
     <w:lsdException w:name="No List" w:semiHidden="1" w:unhideWhenUsed="1"/>
     <w:lsdException w:name="Outline List 1" w:semiHidden="1" w:unhideWhenUsed="1"/>
@@ -1516,11 +1624,8 @@
     <w:lsdException w:name="Table Contemporary" w:semiHidden="1" w:unhideWhenUsed="1"/>
     <w:lsdException w:name="Table Elegant" w:semiHidden="1" w:unhideWhenUsed="1"/>
     <w:lsdException w:name="Table Professional" w:semiHidden="1" w:unhideWhenUsed="1"/>
-    <w:lsdException w:name="Table Subtle 1" w:semiHidden="1" w:unhideWhenUsed="1"/>
     <w:lsdException w:name="Table Subtle 2" w:semiHidden="1" w:unhideWhenUsed="1"/>
     <w:lsdException w:name="Table Web 1" w:semiHidden="1" w:unhideWhenUsed="1"/>
-    <w:lsdException w:name="Table Web 2" w:semiHidden="1" w:unhideWhenUsed="1"/>
-    <w:lsdException w:name="Table Web 3" w:semiHidden="1" w:unhideWhenUsed="1"/>
     <w:lsdException w:name="Balloon Text" w:semiHidden="1" w:unhideWhenUsed="1"/>
     <w:lsdException w:name="Table Grid" w:uiPriority="39"/>
     <w:lsdException w:name="Table Theme" w:semiHidden="1" w:unhideWhenUsed="1"/>
@@ -1739,6 +1844,11 @@
     <w:lsdException w:name="List Table 5 Dark Accent 6" w:uiPriority="50"/>
     <w:lsdException w:name="List Table 6 Colorful Accent 6" w:uiPriority="51"/>
     <w:lsdException w:name="List Table 7 Colorful Accent 6" w:uiPriority="52"/>
+    <w:lsdException w:name="Mention" w:semiHidden="1" w:unhideWhenUsed="1"/>
+    <w:lsdException w:name="Smart Hyperlink" w:semiHidden="1" w:unhideWhenUsed="1"/>
+    <w:lsdException w:name="Hashtag" w:semiHidden="1" w:unhideWhenUsed="1"/>
+    <w:lsdException w:name="Unresolved Mention" w:semiHidden="1" w:unhideWhenUsed="1"/>
+    <w:lsdException w:name="Smart Link" w:semiHidden="1" w:unhideWhenUsed="1"/>
   </w:latentStyles>
   <w:style w:type="paragraph" w:default="1" w:styleId="Normln">
     <w:name w:val="Normal"/>
@@ -1773,7 +1883,7 @@
     <w:uiPriority w:val="9"/>
     <w:unhideWhenUsed/>
     <w:qFormat/>
-    <w:rsid w:val="003464F5"/>
+    <w:rsid w:val="00954937"/>
     <w:pPr>
       <w:keepNext/>
       <w:keepLines/>
@@ -1786,6 +1896,29 @@
       <w:color w:val="000000" w:themeColor="text1"/>
       <w:sz w:val="32"/>
       <w:szCs w:val="26"/>
+    </w:rPr>
+  </w:style>
+  <w:style w:type="paragraph" w:styleId="Nadpis3">
+    <w:name w:val="heading 3"/>
+    <w:basedOn w:val="Normln"/>
+    <w:next w:val="Normln"/>
+    <w:link w:val="Nadpis3Char"/>
+    <w:uiPriority w:val="9"/>
+    <w:unhideWhenUsed/>
+    <w:qFormat/>
+    <w:rsid w:val="00954937"/>
+    <w:pPr>
+      <w:keepNext/>
+      <w:keepLines/>
+      <w:spacing w:before="40" w:after="0"/>
+      <w:ind w:left="708"/>
+      <w:outlineLvl w:val="2"/>
+    </w:pPr>
+    <w:rPr>
+      <w:rFonts w:asciiTheme="majorHAnsi" w:eastAsiaTheme="majorEastAsia" w:hAnsiTheme="majorHAnsi" w:cstheme="majorBidi"/>
+      <w:color w:val="000000" w:themeColor="text1"/>
+      <w:sz w:val="32"/>
+      <w:szCs w:val="24"/>
     </w:rPr>
   </w:style>
   <w:style w:type="character" w:default="1" w:styleId="Standardnpsmoodstavce">
@@ -1836,7 +1969,7 @@
     <w:basedOn w:val="Standardnpsmoodstavce"/>
     <w:link w:val="Nadpis2"/>
     <w:uiPriority w:val="9"/>
-    <w:rsid w:val="003464F5"/>
+    <w:rsid w:val="00954937"/>
     <w:rPr>
       <w:rFonts w:asciiTheme="majorHAnsi" w:eastAsiaTheme="majorEastAsia" w:hAnsiTheme="majorHAnsi" w:cstheme="majorBidi"/>
       <w:b/>
@@ -1872,6 +2005,19 @@
     <w:name w:val="a-size-large"/>
     <w:basedOn w:val="Standardnpsmoodstavce"/>
     <w:rsid w:val="00824BDD"/>
+  </w:style>
+  <w:style w:type="character" w:customStyle="1" w:styleId="Nadpis3Char">
+    <w:name w:val="Nadpis 3 Char"/>
+    <w:basedOn w:val="Standardnpsmoodstavce"/>
+    <w:link w:val="Nadpis3"/>
+    <w:uiPriority w:val="9"/>
+    <w:rsid w:val="00954937"/>
+    <w:rPr>
+      <w:rFonts w:asciiTheme="majorHAnsi" w:eastAsiaTheme="majorEastAsia" w:hAnsiTheme="majorHAnsi" w:cstheme="majorBidi"/>
+      <w:color w:val="000000" w:themeColor="text1"/>
+      <w:sz w:val="32"/>
+      <w:szCs w:val="24"/>
+    </w:rPr>
   </w:style>
 </w:styles>
 </file>

</xml_diff>